<commit_message>
corrected one ques in lab4
</commit_message>
<xml_diff>
--- a/labs/lab4/Lab4.docx
+++ b/labs/lab4/Lab4.docx
@@ -1748,28 +1748,7 @@
           <w:rFonts w:ascii="Times" w:hAnsi="Times"/>
           <w:color w:val="4472C4" w:themeColor="accent1"/>
         </w:rPr>
-        <w:t>(1-0.125) * 0.0</w:t>
-      </w:r>
-      <w:r>
-        <w:rPr>
-          <w:rFonts w:ascii="Times" w:hAnsi="Times"/>
-          <w:color w:val="4472C4" w:themeColor="accent1"/>
-        </w:rPr>
-        <w:t>336</w:t>
-      </w:r>
-      <w:r>
-        <w:rPr>
-          <w:rFonts w:ascii="Times" w:hAnsi="Times"/>
-          <w:color w:val="4472C4" w:themeColor="accent1"/>
-        </w:rPr>
-        <w:t>7 + 0.125 * 0.</w:t>
-      </w:r>
-      <w:r>
-        <w:rPr>
-          <w:rFonts w:ascii="Times" w:hAnsi="Times"/>
-          <w:color w:val="4472C4" w:themeColor="accent1"/>
-        </w:rPr>
-        <w:t>114428 = 0.04376</w:t>
+        <w:t>(1-0.125) * 0.03367 + 0.125 * 0.114428 = 0.04376</w:t>
       </w:r>
     </w:p>
     <w:p>
@@ -1841,28 +1820,7 @@
           <w:rFonts w:ascii="Times" w:hAnsi="Times"/>
           <w:color w:val="4472C4" w:themeColor="accent1"/>
         </w:rPr>
-        <w:t>(1-0.125) * 0.0</w:t>
-      </w:r>
-      <w:r>
-        <w:rPr>
-          <w:rFonts w:ascii="Times" w:hAnsi="Times"/>
-          <w:color w:val="4472C4" w:themeColor="accent1"/>
-        </w:rPr>
-        <w:t>5578</w:t>
-      </w:r>
-      <w:r>
-        <w:rPr>
-          <w:rFonts w:ascii="Times" w:hAnsi="Times"/>
-          <w:color w:val="4472C4" w:themeColor="accent1"/>
-        </w:rPr>
-        <w:t xml:space="preserve"> + 0.125 * 0.</w:t>
-      </w:r>
-      <w:r>
-        <w:rPr>
-          <w:rFonts w:ascii="Times" w:hAnsi="Times"/>
-          <w:color w:val="4472C4" w:themeColor="accent1"/>
-        </w:rPr>
-        <w:t>189645 = 0.07251</w:t>
+        <w:t>(1-0.125) * 0.05578 + 0.125 * 0.189645 = 0.07251</w:t>
       </w:r>
     </w:p>
     <w:p>
@@ -1929,14 +1887,7 @@
           <w:rFonts w:ascii="Times" w:hAnsi="Times"/>
           <w:color w:val="4472C4" w:themeColor="accent1"/>
         </w:rPr>
-        <w:t xml:space="preserve"> </w:t>
-      </w:r>
-      <w:r>
-        <w:rPr>
-          <w:rFonts w:ascii="Times" w:hAnsi="Times"/>
-          <w:color w:val="4472C4" w:themeColor="accent1"/>
-        </w:rPr>
-        <w:t>565</w:t>
+        <w:t xml:space="preserve"> 565</w:t>
       </w:r>
     </w:p>
     <w:p>
@@ -1965,14 +1916,7 @@
           <w:rFonts w:ascii="Times" w:hAnsi="Times"/>
           <w:color w:val="4472C4" w:themeColor="accent1"/>
         </w:rPr>
-        <w:t xml:space="preserve"> </w:t>
-      </w:r>
-      <w:r>
-        <w:rPr>
-          <w:rFonts w:ascii="Times" w:hAnsi="Times"/>
-          <w:color w:val="4472C4" w:themeColor="accent1"/>
-        </w:rPr>
-        <w:t>1460</w:t>
+        <w:t xml:space="preserve"> 1460</w:t>
       </w:r>
     </w:p>
     <w:p>
@@ -3016,14 +2960,7 @@
           <w:rFonts w:ascii="Times" w:hAnsi="Times"/>
           <w:color w:val="4472C4" w:themeColor="accent1"/>
         </w:rPr>
-        <w:t>The acknowledgment is 124709579</w:t>
-      </w:r>
-      <w:r>
-        <w:rPr>
-          <w:rFonts w:ascii="Times" w:hAnsi="Times"/>
-          <w:color w:val="4472C4" w:themeColor="accent1"/>
-        </w:rPr>
-        <w:t>1</w:t>
+        <w:t>The acknowledgment is 1247095791</w:t>
       </w:r>
     </w:p>
     <w:p>
@@ -3068,6 +3005,8 @@
       <w:pPr>
         <w:rPr>
           <w:rFonts w:ascii="Times" w:eastAsia="Times New Roman" w:hAnsi="Times" w:cs="Times New Roman"/>
+          <w:color w:val="000000"/>
+          <w:shd w:val="clear" w:color="auto" w:fill="FFFFFF"/>
         </w:rPr>
       </w:pPr>
       <w:r>
@@ -3086,12 +3025,14 @@
           <w:color w:val="4472C4" w:themeColor="accent1"/>
         </w:rPr>
       </w:pPr>
-      <w:r>
-        <w:rPr>
-          <w:rFonts w:ascii="Times" w:hAnsi="Times"/>
-          <w:color w:val="4472C4" w:themeColor="accent1"/>
-        </w:rPr>
-        <w:t>10.9.16.201, the client done the active close, since the client sent the FINACK first.</w:t>
+      <w:bookmarkStart w:id="0" w:name="_GoBack"/>
+      <w:bookmarkEnd w:id="0"/>
+      <w:r>
+        <w:rPr>
+          <w:rFonts w:ascii="Times" w:hAnsi="Times"/>
+          <w:color w:val="4472C4" w:themeColor="accent1"/>
+        </w:rPr>
+        <w:t>Both the client and the server have done active close as both sent FINACK almost simultaneously.</w:t>
       </w:r>
     </w:p>
     <w:p>
@@ -3164,8 +3105,6 @@
           </wp:inline>
         </w:drawing>
       </w:r>
-      <w:bookmarkStart w:id="0" w:name="_GoBack"/>
-      <w:bookmarkEnd w:id="0"/>
     </w:p>
     <w:p>
       <w:pPr>

</xml_diff>